<commit_message>
Classification Models , SMOTE + Backend Routes
</commit_message>
<xml_diff>
--- a/AE2/Dissertation - Copy.docx
+++ b/AE2/Dissertation - Copy.docx
@@ -5587,7 +5587,15 @@
               <w:t>Stock Splits represent</w:t>
             </w:r>
             <w:r>
-              <w:t>s the ratio in which the stocks are split, this occurs when a company wants to boot its stock liquidity by increasing the number of it outstanding shares (Hayes, 2022).</w:t>
+              <w:t xml:space="preserve">s the ratio in which the stocks are split, this occurs when a company wants to boot its stock liquidity by increasing the number of </w:t>
+            </w:r>
+            <w:proofErr w:type="spellStart"/>
+            <w:r>
+              <w:t>it</w:t>
+            </w:r>
+            <w:proofErr w:type="spellEnd"/>
+            <w:r>
+              <w:t xml:space="preserve"> outstanding shares (Hayes, 2022).</w:t>
             </w:r>
           </w:p>
           <w:p/>
@@ -6688,10 +6696,18 @@
               <w:t xml:space="preserve"> </w:t>
             </w:r>
             <w:r>
-              <w:t>There are multiple ways in which you can handle missing data but i</w:t>
-            </w:r>
-            <w:r>
-              <w:t>n this case, I decided to drop the rows</w:t>
+              <w:t xml:space="preserve">There are multiple ways in which you can handle missing data </w:t>
+            </w:r>
+            <w:proofErr w:type="gramStart"/>
+            <w:r>
+              <w:t>but i</w:t>
+            </w:r>
+            <w:r>
+              <w:t>n this case,</w:t>
+            </w:r>
+            <w:proofErr w:type="gramEnd"/>
+            <w:r>
+              <w:t xml:space="preserve"> I decided to drop the rows</w:t>
             </w:r>
             <w:r>
               <w:t xml:space="preserve"> entirely </w:t>
@@ -8060,7 +8076,16 @@
           <w:szCs w:val="28"/>
           <w:u w:val="single"/>
         </w:rPr>
-        <w:t>processing</w:t>
+        <w:t>P</w:t>
+      </w:r>
+      <w:r>
+        <w:rPr>
+          <w:rFonts w:ascii="Bahnschrift" w:hAnsi="Bahnschrift"/>
+          <w:sz w:val="28"/>
+          <w:szCs w:val="28"/>
+          <w:u w:val="single"/>
+        </w:rPr>
+        <w:t>rocessing</w:t>
       </w:r>
     </w:p>
     <w:p/>
@@ -8136,10 +8161,7 @@
       </w:r>
       <w:proofErr w:type="spellEnd"/>
       <w:r>
-        <w:t xml:space="preserve">, </w:t>
-      </w:r>
-      <w:r>
-        <w:t>2021)</w:t>
+        <w:t>, 2021)</w:t>
       </w:r>
       <w:r>
         <w:t xml:space="preserve">. </w:t>
@@ -8154,7 +8176,13 @@
         <w:t xml:space="preserve"> stated that implementing feature scaling is a crucial step that can determine the difference between a weak and a strong model. </w:t>
       </w:r>
       <w:r>
-        <w:t>Additionally, Brownlee (2020) has reported that many machine learning algorithm perform better when the numerical features are scaled to a standard range. The</w:t>
+        <w:t>Additionally, Brownlee (2020</w:t>
+      </w:r>
+      <w:r>
+        <w:t>b</w:t>
+      </w:r>
+      <w:r>
+        <w:t>) has reported that many machine learning algorithm perform better when the numerical features are scaled to a standard range. The</w:t>
       </w:r>
       <w:r>
         <w:t xml:space="preserve"> main reasoning behind </w:t>
@@ -8257,7 +8285,13 @@
         <w:t>used to scale numerical data.</w:t>
       </w:r>
       <w:r>
-        <w:t xml:space="preserve"> Brownlee (2020) describes normalisation as rescaling the data so that all the values fit into a range of 0 and 1, where 1 represents the highest feature value and the ‘0’ the lowest. </w:t>
+        <w:t xml:space="preserve"> Brownlee (2020</w:t>
+      </w:r>
+      <w:r>
+        <w:t>b</w:t>
+      </w:r>
+      <w:r>
+        <w:t xml:space="preserve">) describes normalisation as rescaling the data so that all the values fit into a range of 0 and 1, where 1 represents the highest feature value and the ‘0’ the lowest. </w:t>
       </w:r>
       <w:r>
         <w:t>Secondly</w:t>
@@ -8275,7 +8309,13 @@
         <w:t>To</w:t>
       </w:r>
       <w:r>
-        <w:t xml:space="preserve"> determine which technique to use, Brownlee (2020)</w:t>
+        <w:t xml:space="preserve"> determine which technique to use, Brownlee (2020</w:t>
+      </w:r>
+      <w:r>
+        <w:t>b</w:t>
+      </w:r>
+      <w:r>
+        <w:t>)</w:t>
       </w:r>
       <w:r>
         <w:t xml:space="preserve"> expressed that there is no correct answer such </w:t>
@@ -8298,19 +8338,31 @@
     <w:p>
       <w:pPr>
         <w:spacing w:line="360" w:lineRule="auto"/>
+        <w:rPr>
+          <w:highlight w:val="yellow"/>
+        </w:rPr>
       </w:pPr>
       <w:proofErr w:type="spellStart"/>
       <w:r>
+        <w:rPr>
+          <w:highlight w:val="yellow"/>
+        </w:rPr>
         <w:t>MinMaxScaler</w:t>
       </w:r>
       <w:proofErr w:type="spellEnd"/>
       <w:r>
+        <w:rPr>
+          <w:highlight w:val="yellow"/>
+        </w:rPr>
         <w:t xml:space="preserve"> works by transforming the features to fit between the default range, which is typically 0 to 1. It does not change the meaning of the value from the original data, and it keeps original shape of the distribution (Hale, 2019). Sharma (2021) has stated that scaling the data increases precision and reduces memory consumption.</w:t>
       </w:r>
     </w:p>
     <w:p>
       <w:pPr>
         <w:spacing w:line="360" w:lineRule="auto"/>
+        <w:rPr>
+          <w:highlight w:val="yellow"/>
+        </w:rPr>
       </w:pPr>
     </w:p>
     <w:p>
@@ -8319,12 +8371,14 @@
         <w:rPr>
           <w:i/>
           <w:iCs/>
+          <w:highlight w:val="yellow"/>
         </w:rPr>
       </w:pPr>
       <w:r>
         <w:rPr>
           <w:i/>
           <w:iCs/>
+          <w:highlight w:val="yellow"/>
         </w:rPr>
         <w:t xml:space="preserve">Additionally, </w:t>
       </w:r>
@@ -8333,6 +8387,7 @@
         <w:rPr>
           <w:i/>
           <w:iCs/>
+          <w:highlight w:val="yellow"/>
         </w:rPr>
         <w:t>Stöttner</w:t>
       </w:r>
@@ -8341,6 +8396,7 @@
         <w:rPr>
           <w:i/>
           <w:iCs/>
+          <w:highlight w:val="yellow"/>
         </w:rPr>
         <w:t xml:space="preserve"> (2019) stated that it is better to normalise when training a Neural Network model (LSTM).</w:t>
       </w:r>
@@ -8351,88 +8407,163 @@
         <w:rPr>
           <w:i/>
           <w:iCs/>
+          <w:highlight w:val="yellow"/>
         </w:rPr>
       </w:pPr>
     </w:p>
     <w:p>
       <w:pPr>
         <w:spacing w:line="360" w:lineRule="auto"/>
-      </w:pPr>
-      <w:r>
+        <w:rPr>
+          <w:highlight w:val="yellow"/>
+        </w:rPr>
+      </w:pPr>
+      <w:r>
+        <w:rPr>
+          <w:highlight w:val="yellow"/>
+        </w:rPr>
         <w:t>Hyperparameter tuning is the process of finding the optimal combination of hyperparameters to maximise the model’s performance and minimise the loss function. Rouse (2021) defined hyperparameters as machine learning parameters that are defined before any training takes places and they are what manages and controls the behaviour of the models. Lee (2019) stated hyperparameter tuning can determine if a model shines or not and that failure to utilise it will give sub-optimal results.</w:t>
       </w:r>
     </w:p>
     <w:p>
       <w:pPr>
         <w:spacing w:line="360" w:lineRule="auto"/>
+        <w:rPr>
+          <w:highlight w:val="yellow"/>
+        </w:rPr>
       </w:pPr>
     </w:p>
     <w:p>
       <w:pPr>
         <w:spacing w:line="360" w:lineRule="auto"/>
-      </w:pPr>
-      <w:r>
+        <w:rPr>
+          <w:highlight w:val="yellow"/>
+        </w:rPr>
+      </w:pPr>
+      <w:r>
+        <w:rPr>
+          <w:highlight w:val="yellow"/>
+        </w:rPr>
         <w:t xml:space="preserve">Grid Search and Randomized Search are two of the most popular hyperparameter tuning methods. Grid Search is like a brute force algorithm where it consists of iterating through all the possible combinations of hyperparameter to find the best performing one. Each iteration is evaluated and measured using Cross Validation (Dwivedi, 2020). However, a drawback of using grid search is that its exhaustive iteration to find the optimal combination is time consuming and requires lots of computational space. Additionally, </w:t>
       </w:r>
       <w:proofErr w:type="spellStart"/>
       <w:r>
+        <w:rPr>
+          <w:highlight w:val="yellow"/>
+        </w:rPr>
         <w:t>Lyashenko</w:t>
       </w:r>
       <w:proofErr w:type="spellEnd"/>
       <w:r>
+        <w:rPr>
+          <w:highlight w:val="yellow"/>
+        </w:rPr>
         <w:t xml:space="preserve"> (2021) defined cross validation as a method to test and evaluate models’ performance. There are many </w:t>
       </w:r>
       <w:r>
+        <w:rPr>
+          <w:highlight w:val="yellow"/>
+        </w:rPr>
         <w:t>cross-validation</w:t>
       </w:r>
       <w:r>
+        <w:rPr>
+          <w:highlight w:val="yellow"/>
+        </w:rPr>
         <w:t xml:space="preserve"> </w:t>
       </w:r>
       <w:r>
+        <w:rPr>
+          <w:highlight w:val="yellow"/>
+        </w:rPr>
         <w:lastRenderedPageBreak/>
-        <w:t>techniques but for this project I have used K-Fold cross validation. K-Fold cross validation is defined as splitting the dataset into a ‘k’ number of groups, where the value of ‘k’ can be any number as long as it is less than the length of the dataset (</w:t>
+        <w:t xml:space="preserve">techniques but for this project I have used K-Fold cross validation. K-Fold cross validation is defined as splitting the dataset into a ‘k’ number of groups, where the value of ‘k’ can be any number </w:t>
+      </w:r>
+      <w:proofErr w:type="gramStart"/>
+      <w:r>
+        <w:rPr>
+          <w:highlight w:val="yellow"/>
+        </w:rPr>
+        <w:t>as long as</w:t>
+      </w:r>
+      <w:proofErr w:type="gramEnd"/>
+      <w:r>
+        <w:rPr>
+          <w:highlight w:val="yellow"/>
+        </w:rPr>
+        <w:t xml:space="preserve"> it is less than the length of the dataset (</w:t>
       </w:r>
       <w:proofErr w:type="spellStart"/>
       <w:r>
+        <w:rPr>
+          <w:highlight w:val="yellow"/>
+        </w:rPr>
         <w:t>Lyashenko</w:t>
       </w:r>
       <w:proofErr w:type="spellEnd"/>
       <w:r>
+        <w:rPr>
+          <w:highlight w:val="yellow"/>
+        </w:rPr>
         <w:t>, 2021). After splitting the dataset into ‘k’ folds, the ‘k-1’ fold will be assigned as the training the data - the rest will be testing data. At each fold, the model is trained with assigned training/test data and evaluated. This process iterates through until all the folds have been used as testing data (</w:t>
       </w:r>
       <w:proofErr w:type="spellStart"/>
       <w:r>
+        <w:rPr>
+          <w:highlight w:val="yellow"/>
+        </w:rPr>
         <w:t>Krishni</w:t>
       </w:r>
       <w:proofErr w:type="spellEnd"/>
       <w:r>
+        <w:rPr>
+          <w:highlight w:val="yellow"/>
+        </w:rPr>
         <w:t>, 2018). A disadvantage of this method is that the higher the value of ‘k’, the longer the process takes.</w:t>
       </w:r>
     </w:p>
     <w:p>
       <w:pPr>
         <w:spacing w:line="360" w:lineRule="auto"/>
+        <w:rPr>
+          <w:highlight w:val="yellow"/>
+        </w:rPr>
       </w:pPr>
     </w:p>
     <w:p>
       <w:pPr>
         <w:spacing w:line="360" w:lineRule="auto"/>
-      </w:pPr>
-      <w:r>
+        <w:rPr>
+          <w:highlight w:val="yellow"/>
+        </w:rPr>
+      </w:pPr>
+      <w:r>
+        <w:rPr>
+          <w:highlight w:val="yellow"/>
+        </w:rPr>
         <w:t>The other technique I used for hyperparameter tuning was Randomised Search. Unlike grid search, random search will iterate through randomly picked sets of hyperparameter combinations. An advantage of this method is that it is quicker than grid search. Though, this method is limited as it may not return the best possible combinations, it does not remember past combinations, and it will continue iterating (</w:t>
       </w:r>
       <w:proofErr w:type="spellStart"/>
       <w:r>
+        <w:rPr>
+          <w:highlight w:val="yellow"/>
+        </w:rPr>
         <w:t>Badr</w:t>
       </w:r>
       <w:proofErr w:type="spellEnd"/>
       <w:r>
+        <w:rPr>
+          <w:highlight w:val="yellow"/>
+        </w:rPr>
         <w:t>, 2019). Furthermore, hyperparameter tuning and cross validation are used as tools to tackle and reduce overfitting/underfitting in models. Overfitting is the result of low bias and high variance which can occur when the model fits to the training data too well and focuses on the noise of the data, leading to poor results when exposed new datasets. Underfitting is a result of high bias and low variance, caused by the model not being able to capture the underlying patterns and trends in the dataset (Shaikh, 2018).</w:t>
       </w:r>
     </w:p>
     <w:p>
       <w:pPr>
         <w:spacing w:line="360" w:lineRule="auto"/>
+        <w:rPr>
+          <w:highlight w:val="yellow"/>
+        </w:rPr>
       </w:pPr>
     </w:p>
     <w:p>
@@ -8440,6 +8571,9 @@
         <w:spacing w:line="360" w:lineRule="auto"/>
       </w:pPr>
       <w:r>
+        <w:rPr>
+          <w:highlight w:val="yellow"/>
+        </w:rPr>
         <w:t>Furthermore, hyperparameter tuning and cross validation are used as tools to tackle and reduce overfitting/underfitting in models. Overfitting is the result of low bias and high variance which can occur when the model fits to the training data too well and focuses on the noise of the data, leading to poor results when exposed new datasets. Underfitting is a result of high bias and low variance, caused by the model not being able to capture the underlying patterns and trends in the dataset (Shaikh, 2018).</w:t>
       </w:r>
     </w:p>
@@ -8628,7 +8762,15 @@
     </w:p>
     <w:p>
       <w:r>
-        <w:t xml:space="preserve">model can be broken down into three categories and each are an important </w:t>
+        <w:t xml:space="preserve">model can be broken down into three categories and each are </w:t>
+      </w:r>
+      <w:proofErr w:type="gramStart"/>
+      <w:r>
+        <w:t>an important</w:t>
+      </w:r>
+      <w:proofErr w:type="gramEnd"/>
+      <w:r>
+        <w:t xml:space="preserve"> </w:t>
       </w:r>
     </w:p>
     <w:p>
@@ -8648,7 +8790,15 @@
     </w:p>
     <w:p>
       <w:r>
-        <w:t>• I (Integrated) is denoted as d, representing the number of differences with</w:t>
+        <w:t xml:space="preserve">• I (Integrated) </w:t>
+      </w:r>
+      <w:proofErr w:type="gramStart"/>
+      <w:r>
+        <w:t>is</w:t>
+      </w:r>
+      <w:proofErr w:type="gramEnd"/>
+      <w:r>
+        <w:t xml:space="preserve"> denoted as d, representing the number of differences with</w:t>
       </w:r>
     </w:p>
     <w:p>
@@ -8708,110 +8858,88 @@
     </w:p>
     <w:p>
       <w:pPr>
-        <w:rPr>
-          <w:sz w:val="28"/>
-          <w:szCs w:val="28"/>
-        </w:rPr>
-      </w:pPr>
+        <w:pStyle w:val="Title"/>
+        <w:ind w:left="0" w:firstLine="0"/>
+      </w:pPr>
+    </w:p>
+    <w:p>
+      <w:pPr>
+        <w:pStyle w:val="Heading2"/>
+      </w:pPr>
+      <w:bookmarkStart w:id="10" w:name="_Toc101556948"/>
+      <w:r>
+        <w:t xml:space="preserve">3. 2 </w:t>
+      </w:r>
+      <w:r>
+        <w:t>Classifi</w:t>
+      </w:r>
+      <w:r>
+        <w:t>cation</w:t>
+      </w:r>
+      <w:bookmarkEnd w:id="10"/>
     </w:p>
     <w:p/>
     <w:p>
       <w:pPr>
-        <w:pStyle w:val="Title"/>
-        <w:ind w:left="0" w:firstLine="0"/>
-      </w:pPr>
-    </w:p>
-    <w:p>
-      <w:pPr>
-        <w:pStyle w:val="Title"/>
-      </w:pPr>
-    </w:p>
-    <w:p>
-      <w:pPr>
-        <w:pStyle w:val="Heading2"/>
-      </w:pPr>
-      <w:bookmarkStart w:id="10" w:name="_Toc101556948"/>
-      <w:r>
-        <w:t xml:space="preserve">3. 2 </w:t>
-      </w:r>
-      <w:r>
-        <w:t>Classifi</w:t>
-      </w:r>
-      <w:r>
-        <w:t>cation</w:t>
-      </w:r>
-      <w:bookmarkEnd w:id="10"/>
-    </w:p>
-    <w:p>
-      <w:pPr>
         <w:spacing w:line="360" w:lineRule="auto"/>
       </w:pPr>
-    </w:p>
-    <w:p>
-      <w:pPr>
-        <w:spacing w:line="360" w:lineRule="auto"/>
-      </w:pPr>
-      <w:r>
-        <w:t>The dataset used</w:t>
-      </w:r>
-      <w:r>
-        <w:t xml:space="preserve"> to train and test the </w:t>
-      </w:r>
-      <w:r>
-        <w:t>classification model</w:t>
-      </w:r>
-      <w:r>
-        <w:t>s</w:t>
-      </w:r>
-      <w:r>
-        <w:t xml:space="preserve"> will be</w:t>
-      </w:r>
-      <w:r>
-        <w:t xml:space="preserve"> historical </w:t>
-      </w:r>
-      <w:r>
-        <w:t>stock data, in this case the past 10 years of the Apple’s (AAPL) stock data was used</w:t>
-      </w:r>
-      <w:r>
-        <w:t>; scarped from Yahoo Finance using the python library ‘</w:t>
-      </w:r>
-      <w:proofErr w:type="spellStart"/>
-      <w:r>
-        <w:t>yfinance</w:t>
-      </w:r>
-      <w:proofErr w:type="spellEnd"/>
-      <w:r>
-        <w:t xml:space="preserve">’. Additionally, </w:t>
-      </w:r>
-      <w:r>
-        <w:t>five</w:t>
-      </w:r>
-      <w:r>
-        <w:t xml:space="preserve"> extra columns will </w:t>
-      </w:r>
-      <w:r>
-        <w:t xml:space="preserve">be added </w:t>
-      </w:r>
-      <w:r>
-        <w:t xml:space="preserve">to the dataset which will consist of </w:t>
-      </w:r>
-      <w:r>
-        <w:t>four</w:t>
-      </w:r>
-      <w:r>
-        <w:t xml:space="preserve"> technical indicators and</w:t>
-      </w:r>
-      <w:r>
-        <w:t xml:space="preserve"> a target variable column ‘recommender’. </w:t>
-      </w:r>
-      <w:r>
-        <w:t xml:space="preserve"> The aim of the classification model will be to accurately predict buy/sell/hold signals based on technical analysis and technical indicators. </w:t>
-      </w:r>
-    </w:p>
-    <w:p>
-      <w:pPr>
-        <w:spacing w:line="360" w:lineRule="auto"/>
-      </w:pPr>
+      <w:r>
+        <w:t xml:space="preserve">Classification is defined as a process of </w:t>
+      </w:r>
+      <w:r>
+        <w:t>predicting which class label or category</w:t>
+      </w:r>
+      <w:r>
+        <w:t>,</w:t>
+      </w:r>
+      <w:r>
+        <w:t xml:space="preserve"> </w:t>
+      </w:r>
+      <w:r>
+        <w:t>a given observation belongs to</w:t>
+      </w:r>
+      <w:r>
+        <w:t xml:space="preserve"> (</w:t>
+      </w:r>
+      <w:r>
+        <w:t>Nabi</w:t>
+      </w:r>
+      <w:r>
+        <w:t xml:space="preserve">, 2018). </w:t>
+      </w:r>
+      <w:r>
+        <w:t xml:space="preserve">The aim of our classifier is seen as a multi-class classification problem where we are trying to predict stock signals into </w:t>
+      </w:r>
+      <w:r>
+        <w:t xml:space="preserve">3 </w:t>
+      </w:r>
+      <w:r>
+        <w:t xml:space="preserve">classes: buy, </w:t>
+      </w:r>
+      <w:r>
+        <w:t>hold,</w:t>
+      </w:r>
+      <w:r>
+        <w:t xml:space="preserve"> and sell. </w:t>
+      </w:r>
+      <w:r>
+        <w:t>Like</w:t>
+      </w:r>
+      <w:r>
+        <w:t xml:space="preserve"> the regression model, </w:t>
+      </w:r>
+      <w:r>
+        <w:t xml:space="preserve">AAPL’s historical stock data will used to train and test the models but in this case the dataset will only contains 10 years’ worth of data. As </w:t>
+      </w:r>
+      <w:r>
+        <w:t>defined</w:t>
+      </w:r>
+      <w:r>
+        <w:t xml:space="preserve"> above, this d</w:t>
+      </w:r>
+      <w:r>
+        <w:t>ataset will contain an extra 5 columns compared to the regression model dataset.</w:t>
+      </w:r>
     </w:p>
     <w:p>
       <w:pPr>
@@ -8852,7 +8980,631 @@
         <w:t>Exploratory Data Analysis</w:t>
       </w:r>
       <w:bookmarkEnd w:id="11"/>
+      <w:r>
+        <w:rPr>
+          <w:rFonts w:ascii="Bahnschrift" w:hAnsi="Bahnschrift"/>
+          <w:sz w:val="28"/>
+          <w:szCs w:val="28"/>
+          <w:u w:val="single"/>
+        </w:rPr>
+        <w:t xml:space="preserve"> &amp; Data Cleaning</w:t>
+      </w:r>
     </w:p>
+    <w:p/>
+    <w:p>
+      <w:pPr>
+        <w:spacing w:line="360" w:lineRule="auto"/>
+      </w:pPr>
+      <w:r>
+        <w:t xml:space="preserve">The EDA for this dataset will mostly </w:t>
+      </w:r>
+      <w:r>
+        <w:t xml:space="preserve">follow the same process as the regression dataset therefore only the differences </w:t>
+      </w:r>
+      <w:r>
+        <w:t>are</w:t>
+      </w:r>
+      <w:r>
+        <w:t xml:space="preserve"> listed below:</w:t>
+      </w:r>
+    </w:p>
+    <w:tbl>
+      <w:tblPr>
+        <w:tblStyle w:val="TableGrid"/>
+        <w:tblW w:w="0" w:type="auto"/>
+        <w:tblLook w:val="04A0" w:firstRow="1" w:lastRow="0" w:firstColumn="1" w:lastColumn="0" w:noHBand="0" w:noVBand="1"/>
+      </w:tblPr>
+      <w:tblGrid>
+        <w:gridCol w:w="9016"/>
+      </w:tblGrid>
+      <w:tr>
+        <w:tc>
+          <w:tcPr>
+            <w:tcW w:w="9016" w:type="dxa"/>
+          </w:tcPr>
+          <w:p>
+            <w:pPr>
+              <w:spacing w:line="360" w:lineRule="auto"/>
+            </w:pPr>
+            <w:r>
+              <w:rPr>
+                <w:noProof/>
+              </w:rPr>
+              <w:drawing>
+                <wp:anchor distT="0" distB="0" distL="114300" distR="114300" simplePos="0" relativeHeight="251741184" behindDoc="0" locked="0" layoutInCell="1" allowOverlap="1" wp14:anchorId="43778C7A" wp14:editId="46156512">
+                  <wp:simplePos x="0" y="0"/>
+                  <wp:positionH relativeFrom="column">
+                    <wp:posOffset>1423481</wp:posOffset>
+                  </wp:positionH>
+                  <wp:positionV relativeFrom="paragraph">
+                    <wp:posOffset>1129294</wp:posOffset>
+                  </wp:positionV>
+                  <wp:extent cx="2054225" cy="2663190"/>
+                  <wp:effectExtent l="0" t="0" r="3175" b="3810"/>
+                  <wp:wrapTopAndBottom/>
+                  <wp:docPr id="44" name="Picture 44"/>
+                  <wp:cNvGraphicFramePr>
+                    <a:graphicFrameLocks xmlns:a="http://schemas.openxmlformats.org/drawingml/2006/main" noChangeAspect="1"/>
+                  </wp:cNvGraphicFramePr>
+                  <a:graphic xmlns:a="http://schemas.openxmlformats.org/drawingml/2006/main">
+                    <a:graphicData uri="http://schemas.openxmlformats.org/drawingml/2006/picture">
+                      <pic:pic xmlns:pic="http://schemas.openxmlformats.org/drawingml/2006/picture">
+                        <pic:nvPicPr>
+                          <pic:cNvPr id="1" name=""/>
+                          <pic:cNvPicPr/>
+                        </pic:nvPicPr>
+                        <pic:blipFill>
+                          <a:blip r:embed="rId42">
+                            <a:extLst>
+                              <a:ext uri="{28A0092B-C50C-407E-A947-70E740481C1C}">
+                                <a14:useLocalDpi xmlns:a14="http://schemas.microsoft.com/office/drawing/2010/main" val="0"/>
+                              </a:ext>
+                            </a:extLst>
+                          </a:blip>
+                          <a:stretch>
+                            <a:fillRect/>
+                          </a:stretch>
+                        </pic:blipFill>
+                        <pic:spPr>
+                          <a:xfrm>
+                            <a:off x="0" y="0"/>
+                            <a:ext cx="2054225" cy="2663190"/>
+                          </a:xfrm>
+                          <a:prstGeom prst="rect">
+                            <a:avLst/>
+                          </a:prstGeom>
+                        </pic:spPr>
+                      </pic:pic>
+                    </a:graphicData>
+                  </a:graphic>
+                  <wp14:sizeRelH relativeFrom="page">
+                    <wp14:pctWidth>0</wp14:pctWidth>
+                  </wp14:sizeRelH>
+                  <wp14:sizeRelV relativeFrom="page">
+                    <wp14:pctHeight>0</wp14:pctHeight>
+                  </wp14:sizeRelV>
+                </wp:anchor>
+              </w:drawing>
+            </w:r>
+            <w:r>
+              <w:t xml:space="preserve">1. </w:t>
+            </w:r>
+            <w:r>
+              <w:t>The state of the dataset after data cleaning. From the results, you can see that this dataset contains records from ‘2012-05-23’ to the ‘2022-04-26’</w:t>
+            </w:r>
+            <w:r>
+              <w:t xml:space="preserve"> and has the extra trading signals</w:t>
+            </w:r>
+            <w:r>
+              <w:t xml:space="preserve"> columns</w:t>
+            </w:r>
+            <w:r>
+              <w:t xml:space="preserve"> with </w:t>
+            </w:r>
+            <w:r>
+              <w:t>a</w:t>
+            </w:r>
+            <w:r>
+              <w:t xml:space="preserve"> target </w:t>
+            </w:r>
+            <w:r>
+              <w:t>variable column. Their</w:t>
+            </w:r>
+            <w:r>
+              <w:t xml:space="preserve"> datatypes are denoted as objects. </w:t>
+            </w:r>
+          </w:p>
+          <w:p>
+            <w:pPr>
+              <w:spacing w:line="360" w:lineRule="auto"/>
+            </w:pPr>
+            <w:r>
+              <w:rPr>
+                <w:noProof/>
+              </w:rPr>
+              <w:lastRenderedPageBreak/>
+              <w:drawing>
+                <wp:anchor distT="0" distB="0" distL="114300" distR="114300" simplePos="0" relativeHeight="251743232" behindDoc="0" locked="0" layoutInCell="1" allowOverlap="1" wp14:anchorId="48ACFFBB" wp14:editId="37D6A2D9">
+                  <wp:simplePos x="0" y="0"/>
+                  <wp:positionH relativeFrom="column">
+                    <wp:posOffset>1768475</wp:posOffset>
+                  </wp:positionH>
+                  <wp:positionV relativeFrom="paragraph">
+                    <wp:posOffset>266700</wp:posOffset>
+                  </wp:positionV>
+                  <wp:extent cx="2244090" cy="2330450"/>
+                  <wp:effectExtent l="0" t="0" r="3810" b="0"/>
+                  <wp:wrapTopAndBottom/>
+                  <wp:docPr id="46" name="Picture 46"/>
+                  <wp:cNvGraphicFramePr>
+                    <a:graphicFrameLocks xmlns:a="http://schemas.openxmlformats.org/drawingml/2006/main" noChangeAspect="1"/>
+                  </wp:cNvGraphicFramePr>
+                  <a:graphic xmlns:a="http://schemas.openxmlformats.org/drawingml/2006/main">
+                    <a:graphicData uri="http://schemas.openxmlformats.org/drawingml/2006/picture">
+                      <pic:pic xmlns:pic="http://schemas.openxmlformats.org/drawingml/2006/picture">
+                        <pic:nvPicPr>
+                          <pic:cNvPr id="1" name=""/>
+                          <pic:cNvPicPr/>
+                        </pic:nvPicPr>
+                        <pic:blipFill rotWithShape="1">
+                          <a:blip r:embed="rId43">
+                            <a:extLst>
+                              <a:ext uri="{28A0092B-C50C-407E-A947-70E740481C1C}">
+                                <a14:useLocalDpi xmlns:a14="http://schemas.microsoft.com/office/drawing/2010/main" val="0"/>
+                              </a:ext>
+                            </a:extLst>
+                          </a:blip>
+                          <a:srcRect t="1375" r="2223" b="1707"/>
+                          <a:stretch/>
+                        </pic:blipFill>
+                        <pic:spPr bwMode="auto">
+                          <a:xfrm>
+                            <a:off x="0" y="0"/>
+                            <a:ext cx="2244090" cy="2330450"/>
+                          </a:xfrm>
+                          <a:prstGeom prst="rect">
+                            <a:avLst/>
+                          </a:prstGeom>
+                          <a:ln>
+                            <a:noFill/>
+                          </a:ln>
+                          <a:extLst>
+                            <a:ext uri="{53640926-AAD7-44D8-BBD7-CCE9431645EC}">
+                              <a14:shadowObscured xmlns:a14="http://schemas.microsoft.com/office/drawing/2010/main"/>
+                            </a:ext>
+                          </a:extLst>
+                        </pic:spPr>
+                      </pic:pic>
+                    </a:graphicData>
+                  </a:graphic>
+                  <wp14:sizeRelH relativeFrom="page">
+                    <wp14:pctWidth>0</wp14:pctWidth>
+                  </wp14:sizeRelH>
+                  <wp14:sizeRelV relativeFrom="page">
+                    <wp14:pctHeight>0</wp14:pctHeight>
+                  </wp14:sizeRelV>
+                </wp:anchor>
+              </w:drawing>
+            </w:r>
+            <w:r>
+              <w:t xml:space="preserve">2. </w:t>
+            </w:r>
+            <w:r>
+              <w:t>Plotting Pie Chart: Distribution of trading signals from SO.</w:t>
+            </w:r>
+          </w:p>
+        </w:tc>
+      </w:tr>
+      <w:tr>
+        <w:tc>
+          <w:tcPr>
+            <w:tcW w:w="9016" w:type="dxa"/>
+          </w:tcPr>
+          <w:p>
+            <w:r>
+              <w:rPr>
+                <w:noProof/>
+              </w:rPr>
+              <w:lastRenderedPageBreak/>
+              <w:drawing>
+                <wp:anchor distT="0" distB="0" distL="114300" distR="114300" simplePos="0" relativeHeight="251742208" behindDoc="1" locked="0" layoutInCell="1" allowOverlap="1" wp14:anchorId="753EA656" wp14:editId="06CEBAD7">
+                  <wp:simplePos x="0" y="0"/>
+                  <wp:positionH relativeFrom="column">
+                    <wp:posOffset>1839726</wp:posOffset>
+                  </wp:positionH>
+                  <wp:positionV relativeFrom="paragraph">
+                    <wp:posOffset>311150</wp:posOffset>
+                  </wp:positionV>
+                  <wp:extent cx="2327275" cy="2268855"/>
+                  <wp:effectExtent l="0" t="0" r="0" b="0"/>
+                  <wp:wrapTopAndBottom/>
+                  <wp:docPr id="45" name="Picture 45"/>
+                  <wp:cNvGraphicFramePr>
+                    <a:graphicFrameLocks xmlns:a="http://schemas.openxmlformats.org/drawingml/2006/main" noChangeAspect="1"/>
+                  </wp:cNvGraphicFramePr>
+                  <a:graphic xmlns:a="http://schemas.openxmlformats.org/drawingml/2006/main">
+                    <a:graphicData uri="http://schemas.openxmlformats.org/drawingml/2006/picture">
+                      <pic:pic xmlns:pic="http://schemas.openxmlformats.org/drawingml/2006/picture">
+                        <pic:nvPicPr>
+                          <pic:cNvPr id="1" name=""/>
+                          <pic:cNvPicPr/>
+                        </pic:nvPicPr>
+                        <pic:blipFill rotWithShape="1">
+                          <a:blip r:embed="rId44">
+                            <a:extLst>
+                              <a:ext uri="{28A0092B-C50C-407E-A947-70E740481C1C}">
+                                <a14:useLocalDpi xmlns:a14="http://schemas.microsoft.com/office/drawing/2010/main" val="0"/>
+                              </a:ext>
+                            </a:extLst>
+                          </a:blip>
+                          <a:srcRect l="1" t="762" r="2157" b="8141"/>
+                          <a:stretch/>
+                        </pic:blipFill>
+                        <pic:spPr bwMode="auto">
+                          <a:xfrm>
+                            <a:off x="0" y="0"/>
+                            <a:ext cx="2327275" cy="2268855"/>
+                          </a:xfrm>
+                          <a:prstGeom prst="rect">
+                            <a:avLst/>
+                          </a:prstGeom>
+                          <a:ln>
+                            <a:noFill/>
+                          </a:ln>
+                          <a:extLst>
+                            <a:ext uri="{53640926-AAD7-44D8-BBD7-CCE9431645EC}">
+                              <a14:shadowObscured xmlns:a14="http://schemas.microsoft.com/office/drawing/2010/main"/>
+                            </a:ext>
+                          </a:extLst>
+                        </pic:spPr>
+                      </pic:pic>
+                    </a:graphicData>
+                  </a:graphic>
+                  <wp14:sizeRelH relativeFrom="page">
+                    <wp14:pctWidth>0</wp14:pctWidth>
+                  </wp14:sizeRelH>
+                  <wp14:sizeRelV relativeFrom="page">
+                    <wp14:pctHeight>0</wp14:pctHeight>
+                  </wp14:sizeRelV>
+                </wp:anchor>
+              </w:drawing>
+            </w:r>
+            <w:r>
+              <w:t>3.</w:t>
+            </w:r>
+            <w:r>
+              <w:rPr>
+                <w:noProof/>
+              </w:rPr>
+              <w:t xml:space="preserve"> </w:t>
+            </w:r>
+            <w:r>
+              <w:t>. Plotting Pie Chart: Distribution of trading signals from SO.</w:t>
+            </w:r>
+          </w:p>
+        </w:tc>
+      </w:tr>
+      <w:tr>
+        <w:tc>
+          <w:tcPr>
+            <w:tcW w:w="9016" w:type="dxa"/>
+          </w:tcPr>
+          <w:p>
+            <w:r>
+              <w:rPr>
+                <w:noProof/>
+              </w:rPr>
+              <w:drawing>
+                <wp:anchor distT="0" distB="0" distL="114300" distR="114300" simplePos="0" relativeHeight="251744256" behindDoc="0" locked="0" layoutInCell="1" allowOverlap="1" wp14:anchorId="7E55E7A8" wp14:editId="69DC1381">
+                  <wp:simplePos x="0" y="0"/>
+                  <wp:positionH relativeFrom="column">
+                    <wp:posOffset>1721369</wp:posOffset>
+                  </wp:positionH>
+                  <wp:positionV relativeFrom="paragraph">
+                    <wp:posOffset>586567</wp:posOffset>
+                  </wp:positionV>
+                  <wp:extent cx="2885440" cy="2396490"/>
+                  <wp:effectExtent l="0" t="0" r="0" b="3810"/>
+                  <wp:wrapTopAndBottom/>
+                  <wp:docPr id="47" name="Picture 47"/>
+                  <wp:cNvGraphicFramePr>
+                    <a:graphicFrameLocks xmlns:a="http://schemas.openxmlformats.org/drawingml/2006/main" noChangeAspect="1"/>
+                  </wp:cNvGraphicFramePr>
+                  <a:graphic xmlns:a="http://schemas.openxmlformats.org/drawingml/2006/main">
+                    <a:graphicData uri="http://schemas.openxmlformats.org/drawingml/2006/picture">
+                      <pic:pic xmlns:pic="http://schemas.openxmlformats.org/drawingml/2006/picture">
+                        <pic:nvPicPr>
+                          <pic:cNvPr id="1" name=""/>
+                          <pic:cNvPicPr/>
+                        </pic:nvPicPr>
+                        <pic:blipFill rotWithShape="1">
+                          <a:blip r:embed="rId45">
+                            <a:extLst>
+                              <a:ext uri="{28A0092B-C50C-407E-A947-70E740481C1C}">
+                                <a14:useLocalDpi xmlns:a14="http://schemas.microsoft.com/office/drawing/2010/main" val="0"/>
+                              </a:ext>
+                            </a:extLst>
+                          </a:blip>
+                          <a:srcRect l="1606" t="1253" r="597" b="4042"/>
+                          <a:stretch/>
+                        </pic:blipFill>
+                        <pic:spPr bwMode="auto">
+                          <a:xfrm>
+                            <a:off x="0" y="0"/>
+                            <a:ext cx="2885440" cy="2396490"/>
+                          </a:xfrm>
+                          <a:prstGeom prst="rect">
+                            <a:avLst/>
+                          </a:prstGeom>
+                          <a:ln>
+                            <a:noFill/>
+                          </a:ln>
+                          <a:extLst>
+                            <a:ext uri="{53640926-AAD7-44D8-BBD7-CCE9431645EC}">
+                              <a14:shadowObscured xmlns:a14="http://schemas.microsoft.com/office/drawing/2010/main"/>
+                            </a:ext>
+                          </a:extLst>
+                        </pic:spPr>
+                      </pic:pic>
+                    </a:graphicData>
+                  </a:graphic>
+                  <wp14:sizeRelH relativeFrom="page">
+                    <wp14:pctWidth>0</wp14:pctWidth>
+                  </wp14:sizeRelH>
+                  <wp14:sizeRelV relativeFrom="page">
+                    <wp14:pctHeight>0</wp14:pctHeight>
+                  </wp14:sizeRelV>
+                </wp:anchor>
+              </w:drawing>
+            </w:r>
+            <w:r>
+              <w:t xml:space="preserve">4. </w:t>
+            </w:r>
+            <w:r>
+              <w:t xml:space="preserve">Plotting Pie Chart: Distribution of trading signals from </w:t>
+            </w:r>
+            <w:r>
+              <w:t>BB</w:t>
+            </w:r>
+            <w:r>
+              <w:t>.</w:t>
+            </w:r>
+          </w:p>
+        </w:tc>
+      </w:tr>
+      <w:tr>
+        <w:tc>
+          <w:tcPr>
+            <w:tcW w:w="9016" w:type="dxa"/>
+          </w:tcPr>
+          <w:p>
+            <w:r>
+              <w:rPr>
+                <w:noProof/>
+              </w:rPr>
+              <w:lastRenderedPageBreak/>
+              <w:drawing>
+                <wp:anchor distT="0" distB="0" distL="114300" distR="114300" simplePos="0" relativeHeight="251745280" behindDoc="0" locked="0" layoutInCell="1" allowOverlap="1" wp14:anchorId="187AEB1A" wp14:editId="1098F2A9">
+                  <wp:simplePos x="0" y="0"/>
+                  <wp:positionH relativeFrom="column">
+                    <wp:posOffset>1507556</wp:posOffset>
+                  </wp:positionH>
+                  <wp:positionV relativeFrom="paragraph">
+                    <wp:posOffset>373264</wp:posOffset>
+                  </wp:positionV>
+                  <wp:extent cx="2994660" cy="2552700"/>
+                  <wp:effectExtent l="0" t="0" r="0" b="0"/>
+                  <wp:wrapTopAndBottom/>
+                  <wp:docPr id="48" name="Picture 48"/>
+                  <wp:cNvGraphicFramePr>
+                    <a:graphicFrameLocks xmlns:a="http://schemas.openxmlformats.org/drawingml/2006/main" noChangeAspect="1"/>
+                  </wp:cNvGraphicFramePr>
+                  <a:graphic xmlns:a="http://schemas.openxmlformats.org/drawingml/2006/main">
+                    <a:graphicData uri="http://schemas.openxmlformats.org/drawingml/2006/picture">
+                      <pic:pic xmlns:pic="http://schemas.openxmlformats.org/drawingml/2006/picture">
+                        <pic:nvPicPr>
+                          <pic:cNvPr id="1" name=""/>
+                          <pic:cNvPicPr/>
+                        </pic:nvPicPr>
+                        <pic:blipFill rotWithShape="1">
+                          <a:blip r:embed="rId46">
+                            <a:extLst>
+                              <a:ext uri="{28A0092B-C50C-407E-A947-70E740481C1C}">
+                                <a14:useLocalDpi xmlns:a14="http://schemas.microsoft.com/office/drawing/2010/main" val="0"/>
+                              </a:ext>
+                            </a:extLst>
+                          </a:blip>
+                          <a:srcRect l="1665" t="1863" r="911" b="5244"/>
+                          <a:stretch/>
+                        </pic:blipFill>
+                        <pic:spPr bwMode="auto">
+                          <a:xfrm>
+                            <a:off x="0" y="0"/>
+                            <a:ext cx="2994660" cy="2552700"/>
+                          </a:xfrm>
+                          <a:prstGeom prst="rect">
+                            <a:avLst/>
+                          </a:prstGeom>
+                          <a:ln>
+                            <a:noFill/>
+                          </a:ln>
+                          <a:extLst>
+                            <a:ext uri="{53640926-AAD7-44D8-BBD7-CCE9431645EC}">
+                              <a14:shadowObscured xmlns:a14="http://schemas.microsoft.com/office/drawing/2010/main"/>
+                            </a:ext>
+                          </a:extLst>
+                        </pic:spPr>
+                      </pic:pic>
+                    </a:graphicData>
+                  </a:graphic>
+                  <wp14:sizeRelH relativeFrom="page">
+                    <wp14:pctWidth>0</wp14:pctWidth>
+                  </wp14:sizeRelH>
+                  <wp14:sizeRelV relativeFrom="page">
+                    <wp14:pctHeight>0</wp14:pctHeight>
+                  </wp14:sizeRelV>
+                </wp:anchor>
+              </w:drawing>
+            </w:r>
+            <w:r>
+              <w:t xml:space="preserve">5. </w:t>
+            </w:r>
+            <w:r>
+              <w:t xml:space="preserve">Plotting Pie Chart: Distribution of trading signals from </w:t>
+            </w:r>
+            <w:r>
+              <w:t>MACD</w:t>
+            </w:r>
+            <w:r>
+              <w:t>.</w:t>
+            </w:r>
+          </w:p>
+        </w:tc>
+      </w:tr>
+      <w:tr>
+        <w:tc>
+          <w:tcPr>
+            <w:tcW w:w="9016" w:type="dxa"/>
+          </w:tcPr>
+          <w:p>
+            <w:pPr>
+              <w:spacing w:line="360" w:lineRule="auto"/>
+            </w:pPr>
+            <w:r>
+              <w:t xml:space="preserve">6. </w:t>
+            </w:r>
+            <w:r>
+              <w:t>Plotting Pie Chart: Distribution of trading signals</w:t>
+            </w:r>
+            <w:r>
+              <w:t xml:space="preserve"> in the target variable</w:t>
+            </w:r>
+            <w:r>
+              <w:t>.</w:t>
+            </w:r>
+          </w:p>
+          <w:p>
+            <w:pPr>
+              <w:spacing w:line="360" w:lineRule="auto"/>
+            </w:pPr>
+            <w:r>
+              <w:rPr>
+                <w:noProof/>
+              </w:rPr>
+              <w:drawing>
+                <wp:anchor distT="0" distB="0" distL="114300" distR="114300" simplePos="0" relativeHeight="251746304" behindDoc="0" locked="0" layoutInCell="1" allowOverlap="1" wp14:anchorId="758F0B02" wp14:editId="6913CCAC">
+                  <wp:simplePos x="0" y="0"/>
+                  <wp:positionH relativeFrom="column">
+                    <wp:posOffset>1625724</wp:posOffset>
+                  </wp:positionH>
+                  <wp:positionV relativeFrom="paragraph">
+                    <wp:posOffset>200883</wp:posOffset>
+                  </wp:positionV>
+                  <wp:extent cx="3009265" cy="2695575"/>
+                  <wp:effectExtent l="0" t="0" r="635" b="9525"/>
+                  <wp:wrapTopAndBottom/>
+                  <wp:docPr id="49" name="Picture 49"/>
+                  <wp:cNvGraphicFramePr>
+                    <a:graphicFrameLocks xmlns:a="http://schemas.openxmlformats.org/drawingml/2006/main" noChangeAspect="1"/>
+                  </wp:cNvGraphicFramePr>
+                  <a:graphic xmlns:a="http://schemas.openxmlformats.org/drawingml/2006/main">
+                    <a:graphicData uri="http://schemas.openxmlformats.org/drawingml/2006/picture">
+                      <pic:pic xmlns:pic="http://schemas.openxmlformats.org/drawingml/2006/picture">
+                        <pic:nvPicPr>
+                          <pic:cNvPr id="1" name=""/>
+                          <pic:cNvPicPr/>
+                        </pic:nvPicPr>
+                        <pic:blipFill rotWithShape="1">
+                          <a:blip r:embed="rId47">
+                            <a:extLst>
+                              <a:ext uri="{28A0092B-C50C-407E-A947-70E740481C1C}">
+                                <a14:useLocalDpi xmlns:a14="http://schemas.microsoft.com/office/drawing/2010/main" val="0"/>
+                              </a:ext>
+                            </a:extLst>
+                          </a:blip>
+                          <a:srcRect l="2055" t="944" r="1565" b="9842"/>
+                          <a:stretch/>
+                        </pic:blipFill>
+                        <pic:spPr bwMode="auto">
+                          <a:xfrm>
+                            <a:off x="0" y="0"/>
+                            <a:ext cx="3009265" cy="2695575"/>
+                          </a:xfrm>
+                          <a:prstGeom prst="rect">
+                            <a:avLst/>
+                          </a:prstGeom>
+                          <a:ln>
+                            <a:noFill/>
+                          </a:ln>
+                          <a:extLst>
+                            <a:ext uri="{53640926-AAD7-44D8-BBD7-CCE9431645EC}">
+                              <a14:shadowObscured xmlns:a14="http://schemas.microsoft.com/office/drawing/2010/main"/>
+                            </a:ext>
+                          </a:extLst>
+                        </pic:spPr>
+                      </pic:pic>
+                    </a:graphicData>
+                  </a:graphic>
+                  <wp14:sizeRelH relativeFrom="page">
+                    <wp14:pctWidth>0</wp14:pctWidth>
+                  </wp14:sizeRelH>
+                  <wp14:sizeRelV relativeFrom="page">
+                    <wp14:pctHeight>0</wp14:pctHeight>
+                  </wp14:sizeRelV>
+                </wp:anchor>
+              </w:drawing>
+            </w:r>
+          </w:p>
+          <w:p>
+            <w:pPr>
+              <w:spacing w:line="360" w:lineRule="auto"/>
+            </w:pPr>
+          </w:p>
+          <w:p>
+            <w:pPr>
+              <w:spacing w:line="360" w:lineRule="auto"/>
+            </w:pPr>
+          </w:p>
+        </w:tc>
+      </w:tr>
+      <w:tr>
+        <w:tc>
+          <w:tcPr>
+            <w:tcW w:w="9016" w:type="dxa"/>
+          </w:tcPr>
+          <w:p>
+            <w:pPr>
+              <w:spacing w:line="360" w:lineRule="auto"/>
+            </w:pPr>
+            <w:r>
+              <w:t>7. From the</w:t>
+            </w:r>
+            <w:r>
+              <w:t xml:space="preserve"> above</w:t>
+            </w:r>
+            <w:r>
+              <w:t xml:space="preserve"> charts</w:t>
+            </w:r>
+            <w:r>
+              <w:t xml:space="preserve">, </w:t>
+            </w:r>
+            <w:r>
+              <w:t xml:space="preserve">you can see collectively, there </w:t>
+            </w:r>
+            <w:r>
+              <w:t xml:space="preserve">are significantly low ‘buy’ and ‘sell’ signals produced compared to ‘hold’ signals. </w:t>
+            </w:r>
+            <w:r>
+              <w:t>This makes the dataset imbalanced</w:t>
+            </w:r>
+            <w:r>
+              <w:t xml:space="preserve"> which will be rectified in the pre-processing stage.</w:t>
+            </w:r>
+          </w:p>
+        </w:tc>
+      </w:tr>
+    </w:tbl>
+    <w:p/>
     <w:p>
       <w:pPr>
         <w:pStyle w:val="Heading3"/>
@@ -8863,6 +9615,388 @@
           <w:u w:val="single"/>
         </w:rPr>
       </w:pPr>
+      <w:bookmarkStart w:id="12" w:name="_Toc101556950"/>
+      <w:r>
+        <w:rPr>
+          <w:rFonts w:ascii="Bahnschrift" w:hAnsi="Bahnschrift"/>
+          <w:sz w:val="28"/>
+          <w:szCs w:val="28"/>
+          <w:u w:val="single"/>
+        </w:rPr>
+        <w:t>3.2.2</w:t>
+      </w:r>
+      <w:r>
+        <w:rPr>
+          <w:rFonts w:ascii="Bahnschrift" w:hAnsi="Bahnschrift"/>
+          <w:sz w:val="28"/>
+          <w:szCs w:val="28"/>
+          <w:u w:val="single"/>
+        </w:rPr>
+        <w:t xml:space="preserve"> Classification:</w:t>
+      </w:r>
+      <w:r>
+        <w:rPr>
+          <w:rFonts w:ascii="Bahnschrift" w:hAnsi="Bahnschrift"/>
+          <w:sz w:val="28"/>
+          <w:szCs w:val="28"/>
+          <w:u w:val="single"/>
+        </w:rPr>
+        <w:t xml:space="preserve"> Data </w:t>
+      </w:r>
+      <w:bookmarkEnd w:id="12"/>
+      <w:r>
+        <w:rPr>
+          <w:rFonts w:ascii="Bahnschrift" w:hAnsi="Bahnschrift"/>
+          <w:sz w:val="28"/>
+          <w:szCs w:val="28"/>
+          <w:u w:val="single"/>
+        </w:rPr>
+        <w:t>Pre-</w:t>
+      </w:r>
+      <w:r>
+        <w:rPr>
+          <w:rFonts w:ascii="Bahnschrift" w:hAnsi="Bahnschrift"/>
+          <w:sz w:val="28"/>
+          <w:szCs w:val="28"/>
+          <w:u w:val="single"/>
+        </w:rPr>
+        <w:t>P</w:t>
+      </w:r>
+      <w:r>
+        <w:rPr>
+          <w:rFonts w:ascii="Bahnschrift" w:hAnsi="Bahnschrift"/>
+          <w:sz w:val="28"/>
+          <w:szCs w:val="28"/>
+          <w:u w:val="single"/>
+        </w:rPr>
+        <w:t xml:space="preserve">rocessing </w:t>
+      </w:r>
+    </w:p>
+    <w:p/>
+    <w:p>
+      <w:pPr>
+        <w:spacing w:line="360" w:lineRule="auto"/>
+      </w:pPr>
+      <w:r>
+        <w:t>In addition to feature scaling</w:t>
+      </w:r>
+      <w:r>
+        <w:t xml:space="preserve">, </w:t>
+      </w:r>
+      <w:r>
+        <w:t>dat</w:t>
+      </w:r>
+      <w:r>
+        <w:t>a</w:t>
+      </w:r>
+      <w:r>
+        <w:t xml:space="preserve"> </w:t>
+      </w:r>
+      <w:r>
+        <w:t>encoding,</w:t>
+      </w:r>
+      <w:r>
+        <w:t xml:space="preserve"> and </w:t>
+      </w:r>
+      <w:r>
+        <w:t xml:space="preserve">handling of </w:t>
+      </w:r>
+      <w:r>
+        <w:t xml:space="preserve">imbalanced dataset must be </w:t>
+      </w:r>
+      <w:r>
+        <w:t>completed</w:t>
+      </w:r>
+      <w:r>
+        <w:t xml:space="preserve"> prior to modelling. </w:t>
+      </w:r>
+    </w:p>
+    <w:p>
+      <w:pPr>
+        <w:spacing w:line="360" w:lineRule="auto"/>
+      </w:pPr>
+    </w:p>
+    <w:p>
+      <w:pPr>
+        <w:spacing w:line="360" w:lineRule="auto"/>
+      </w:pPr>
+      <w:r>
+        <w:t xml:space="preserve">Data Encoding </w:t>
+      </w:r>
+      <w:r>
+        <w:t>is defined as the process of converting categorical data into integer format (Verma, 2021).</w:t>
+      </w:r>
+      <w:r>
+        <w:t xml:space="preserve"> </w:t>
+      </w:r>
+      <w:proofErr w:type="spellStart"/>
+      <w:r>
+        <w:t>Dhandare</w:t>
+      </w:r>
+      <w:proofErr w:type="spellEnd"/>
+      <w:r>
+        <w:t xml:space="preserve"> (</w:t>
+      </w:r>
+      <w:r>
+        <w:t>2020</w:t>
+      </w:r>
+      <w:r>
+        <w:t xml:space="preserve">) </w:t>
+      </w:r>
+      <w:r>
+        <w:t xml:space="preserve">described that it is necessary to encode categorical variables as many </w:t>
+      </w:r>
+      <w:r>
+        <w:t>machines</w:t>
+      </w:r>
+      <w:r>
+        <w:t xml:space="preserve"> </w:t>
+      </w:r>
+      <w:r>
+        <w:t xml:space="preserve">learning models can only </w:t>
+      </w:r>
+      <w:r>
+        <w:t>work</w:t>
+      </w:r>
+      <w:r>
+        <w:t xml:space="preserve"> </w:t>
+      </w:r>
+      <w:r>
+        <w:t xml:space="preserve">with </w:t>
+      </w:r>
+      <w:r>
+        <w:t>numerical</w:t>
+      </w:r>
+      <w:r>
+        <w:t xml:space="preserve"> variable</w:t>
+      </w:r>
+      <w:r>
+        <w:t>s</w:t>
+      </w:r>
+      <w:r>
+        <w:t xml:space="preserve"> as they are required to perform mathematical operati</w:t>
+      </w:r>
+      <w:r>
+        <w:t xml:space="preserve">ons. </w:t>
+      </w:r>
+      <w:r>
+        <w:t xml:space="preserve">Categorical variables can be divided into 2 </w:t>
+      </w:r>
+      <w:r>
+        <w:t>parts</w:t>
+      </w:r>
+      <w:r>
+        <w:t>: nominal and ordinal</w:t>
+      </w:r>
+      <w:r>
+        <w:t xml:space="preserve">; </w:t>
+      </w:r>
+      <w:r>
+        <w:t xml:space="preserve">Singh (2020) defined nominal variables to have no intrinsic ordering whereas ordinal to have a clear </w:t>
+      </w:r>
+      <w:r>
+        <w:t xml:space="preserve">ranked </w:t>
+      </w:r>
+      <w:r>
+        <w:t xml:space="preserve">ordering. </w:t>
+      </w:r>
+      <w:r>
+        <w:t xml:space="preserve"> I</w:t>
+      </w:r>
+      <w:r>
+        <w:t>t is important to choose the right technique depending on the type of categorical data</w:t>
+      </w:r>
+      <w:r>
+        <w:t xml:space="preserve"> as forcing an ordinal relationship between nominal variables can be misleading to the model and result in poor performance. </w:t>
+      </w:r>
+      <w:r>
+        <w:t xml:space="preserve">In this case, our dataset contains nominal variables thus </w:t>
+      </w:r>
+      <w:r>
+        <w:rPr>
+          <w:highlight w:val="yellow"/>
+        </w:rPr>
+        <w:t>Binary Encoding</w:t>
+      </w:r>
+      <w:r>
+        <w:t xml:space="preserve"> was used.</w:t>
+      </w:r>
+    </w:p>
+    <w:p>
+      <w:pPr>
+        <w:spacing w:line="360" w:lineRule="auto"/>
+        <w:rPr>
+          <w:i/>
+          <w:iCs/>
+        </w:rPr>
+      </w:pPr>
+      <w:r>
+        <w:rPr>
+          <w:i/>
+          <w:iCs/>
+          <w:highlight w:val="yellow"/>
+        </w:rPr>
+        <w:t>Binary Encoding</w:t>
+      </w:r>
+      <w:r>
+        <w:rPr>
+          <w:i/>
+          <w:iCs/>
+          <w:highlight w:val="yellow"/>
+        </w:rPr>
+        <w:t xml:space="preserve"> works by….</w:t>
+      </w:r>
+    </w:p>
+    <w:p>
+      <w:pPr>
+        <w:spacing w:line="360" w:lineRule="auto"/>
+      </w:pPr>
+      <w:r>
+        <w:t xml:space="preserve">Next, </w:t>
+      </w:r>
+      <w:r>
+        <w:t xml:space="preserve">handling </w:t>
+      </w:r>
+      <w:r>
+        <w:t xml:space="preserve">the </w:t>
+      </w:r>
+      <w:r>
+        <w:t>imbalanced dataset</w:t>
+      </w:r>
+      <w:r>
+        <w:t>, a</w:t>
+      </w:r>
+      <w:r>
+        <w:t>s mentioned above</w:t>
+      </w:r>
+      <w:r>
+        <w:t xml:space="preserve"> the ‘hold</w:t>
+      </w:r>
+      <w:r>
+        <w:t>’</w:t>
+      </w:r>
+      <w:r>
+        <w:t xml:space="preserve"> signals make up majority of the dataset accounting for 80% of</w:t>
+      </w:r>
+      <w:r>
+        <w:t xml:space="preserve"> the</w:t>
+      </w:r>
+      <w:r>
+        <w:t xml:space="preserve"> records whereas </w:t>
+      </w:r>
+      <w:r>
+        <w:t>‘</w:t>
+      </w:r>
+      <w:r>
+        <w:t>sell</w:t>
+      </w:r>
+      <w:r>
+        <w:t xml:space="preserve">’ </w:t>
+      </w:r>
+      <w:r>
+        <w:t xml:space="preserve">signals account for 16% and </w:t>
+      </w:r>
+      <w:r>
+        <w:t>‘</w:t>
+      </w:r>
+      <w:r>
+        <w:t>buy</w:t>
+      </w:r>
+      <w:r>
+        <w:t>’</w:t>
+      </w:r>
+      <w:r>
+        <w:t xml:space="preserve"> signals for only 4%. </w:t>
+      </w:r>
+      <w:r>
+        <w:t>It is essential</w:t>
+      </w:r>
+      <w:r>
+        <w:t xml:space="preserve"> to resolve this </w:t>
+      </w:r>
+      <w:r>
+        <w:t>to</w:t>
+      </w:r>
+      <w:r>
+        <w:t xml:space="preserve"> produce good, accurate results as models trained on imbalance dataset will cause a bias and falsely predict on the majority class. </w:t>
+      </w:r>
+      <w:r>
+        <w:t>The main techniques used to handle imbalance datasets are oversampling and under sampling</w:t>
+      </w:r>
+      <w:r>
+        <w:t>. O</w:t>
+      </w:r>
+      <w:r>
+        <w:t>versampling</w:t>
+      </w:r>
+      <w:r>
+        <w:t xml:space="preserve"> </w:t>
+      </w:r>
+      <w:r>
+        <w:t xml:space="preserve">is </w:t>
+      </w:r>
+      <w:r>
+        <w:t>described</w:t>
+      </w:r>
+      <w:r>
+        <w:t xml:space="preserve"> as duplicating or creating new synthetic examples in th</w:t>
+      </w:r>
+      <w:r>
+        <w:t>e minority</w:t>
+      </w:r>
+      <w:r>
+        <w:t xml:space="preserve"> class</w:t>
+      </w:r>
+      <w:r>
+        <w:t xml:space="preserve"> </w:t>
+      </w:r>
+      <w:r>
+        <w:t>whereas</w:t>
+      </w:r>
+      <w:r>
+        <w:t xml:space="preserve"> under </w:t>
+      </w:r>
+      <w:r>
+        <w:t>sampling</w:t>
+      </w:r>
+      <w:r>
+        <w:t xml:space="preserve"> </w:t>
+      </w:r>
+      <w:r>
+        <w:t>includes</w:t>
+      </w:r>
+      <w:r>
+        <w:t xml:space="preserve"> merging or deleting examples in the majority class</w:t>
+      </w:r>
+      <w:r>
+        <w:t xml:space="preserve"> (Brownlee, 2020</w:t>
+      </w:r>
+      <w:r>
+        <w:t>a</w:t>
+      </w:r>
+      <w:r>
+        <w:t>).</w:t>
+      </w:r>
+      <w:r>
+        <w:t xml:space="preserve"> For this project, I have chosen to oversample my dataset </w:t>
+      </w:r>
+      <w:r>
+        <w:t xml:space="preserve">using Synthetic Minority Oversampling Technique (SMOTE) as stock data are classed </w:t>
+      </w:r>
+      <w:r>
+        <w:t>discrete time series data</w:t>
+      </w:r>
+      <w:r>
+        <w:t xml:space="preserve"> therefore deleting record from the majority class could lead to false predictions. </w:t>
+      </w:r>
+      <w:proofErr w:type="spellStart"/>
+      <w:r>
+        <w:t>Satpathy</w:t>
+      </w:r>
+      <w:proofErr w:type="spellEnd"/>
+      <w:r>
+        <w:t xml:space="preserve"> (2020) defines SMOTE to generate synthetic samples from interpolating between the positive instances that lie together. </w:t>
+      </w:r>
     </w:p>
     <w:p>
       <w:pPr>
@@ -8885,35 +10019,6 @@
           <w:u w:val="single"/>
         </w:rPr>
       </w:pPr>
-      <w:bookmarkStart w:id="12" w:name="_Toc101556950"/>
-      <w:r>
-        <w:rPr>
-          <w:rFonts w:ascii="Bahnschrift" w:hAnsi="Bahnschrift"/>
-          <w:sz w:val="28"/>
-          <w:szCs w:val="28"/>
-          <w:u w:val="single"/>
-        </w:rPr>
-        <w:t>3.2.2</w:t>
-      </w:r>
-      <w:r>
-        <w:rPr>
-          <w:rFonts w:ascii="Bahnschrift" w:hAnsi="Bahnschrift"/>
-          <w:sz w:val="28"/>
-          <w:szCs w:val="28"/>
-          <w:u w:val="single"/>
-        </w:rPr>
-        <w:t xml:space="preserve"> Classification:</w:t>
-      </w:r>
-      <w:r>
-        <w:rPr>
-          <w:rFonts w:ascii="Bahnschrift" w:hAnsi="Bahnschrift"/>
-          <w:sz w:val="28"/>
-          <w:szCs w:val="28"/>
-          <w:u w:val="single"/>
-        </w:rPr>
-        <w:t xml:space="preserve"> Data Preparation &amp; Cleaning</w:t>
-      </w:r>
-      <w:bookmarkEnd w:id="12"/>
     </w:p>
     <w:p>
       <w:pPr>
@@ -8936,6 +10041,35 @@
           <w:u w:val="single"/>
         </w:rPr>
       </w:pPr>
+      <w:bookmarkStart w:id="13" w:name="_Toc101556951"/>
+      <w:r>
+        <w:rPr>
+          <w:rFonts w:ascii="Bahnschrift" w:hAnsi="Bahnschrift"/>
+          <w:sz w:val="28"/>
+          <w:szCs w:val="28"/>
+          <w:u w:val="single"/>
+        </w:rPr>
+        <w:t xml:space="preserve">3.2.3 </w:t>
+      </w:r>
+      <w:r>
+        <w:rPr>
+          <w:rFonts w:ascii="Bahnschrift" w:hAnsi="Bahnschrift"/>
+          <w:sz w:val="28"/>
+          <w:szCs w:val="28"/>
+          <w:u w:val="single"/>
+        </w:rPr>
+        <w:t>Classification Model</w:t>
+      </w:r>
+      <w:r>
+        <w:rPr>
+          <w:rFonts w:ascii="Bahnschrift" w:hAnsi="Bahnschrift"/>
+          <w:sz w:val="28"/>
+          <w:szCs w:val="28"/>
+          <w:u w:val="single"/>
+        </w:rPr>
+        <w:t>: Logistic Regression</w:t>
+      </w:r>
+      <w:bookmarkEnd w:id="13"/>
     </w:p>
     <w:p>
       <w:pPr>
@@ -8958,36 +10092,8 @@
           <w:u w:val="single"/>
         </w:rPr>
       </w:pPr>
-      <w:bookmarkStart w:id="13" w:name="_Toc101556951"/>
-      <w:r>
-        <w:rPr>
-          <w:rFonts w:ascii="Bahnschrift" w:hAnsi="Bahnschrift"/>
-          <w:sz w:val="28"/>
-          <w:szCs w:val="28"/>
-          <w:u w:val="single"/>
-        </w:rPr>
-        <w:t xml:space="preserve">3.2.3 </w:t>
-      </w:r>
-      <w:r>
-        <w:rPr>
-          <w:rFonts w:ascii="Bahnschrift" w:hAnsi="Bahnschrift"/>
-          <w:sz w:val="28"/>
-          <w:szCs w:val="28"/>
-          <w:u w:val="single"/>
-        </w:rPr>
-        <w:t>Classification Model</w:t>
-      </w:r>
-      <w:r>
-        <w:rPr>
-          <w:rFonts w:ascii="Bahnschrift" w:hAnsi="Bahnschrift"/>
-          <w:sz w:val="28"/>
-          <w:szCs w:val="28"/>
-          <w:u w:val="single"/>
-        </w:rPr>
-        <w:t>: Logistic Regression</w:t>
-      </w:r>
-      <w:bookmarkEnd w:id="13"/>
     </w:p>
+    <w:p/>
     <w:p>
       <w:pPr>
         <w:pStyle w:val="Heading3"/>
@@ -8998,29 +10104,6 @@
           <w:u w:val="single"/>
         </w:rPr>
       </w:pPr>
-    </w:p>
-    <w:p>
-      <w:pPr>
-        <w:pStyle w:val="Heading3"/>
-        <w:rPr>
-          <w:rFonts w:ascii="Bahnschrift" w:hAnsi="Bahnschrift"/>
-          <w:sz w:val="28"/>
-          <w:szCs w:val="28"/>
-          <w:u w:val="single"/>
-        </w:rPr>
-      </w:pPr>
-    </w:p>
-    <w:p/>
-    <w:p>
-      <w:pPr>
-        <w:pStyle w:val="Heading3"/>
-        <w:rPr>
-          <w:rFonts w:ascii="Bahnschrift" w:hAnsi="Bahnschrift"/>
-          <w:sz w:val="28"/>
-          <w:szCs w:val="28"/>
-          <w:u w:val="single"/>
-        </w:rPr>
-      </w:pPr>
       <w:bookmarkStart w:id="14" w:name="_Toc101556952"/>
       <w:r>
         <w:rPr>
@@ -9061,7 +10144,6 @@
         <w:spacing w:line="360" w:lineRule="auto"/>
       </w:pPr>
       <w:r>
-        <w:lastRenderedPageBreak/>
         <w:t xml:space="preserve">Decision Tree is a simple supervised machine learning algorithm that can be split into 2 different models’, </w:t>
       </w:r>
       <w:r>
@@ -9179,6 +10261,7 @@
       </w:pPr>
       <w:bookmarkStart w:id="18" w:name="_Toc101556956"/>
       <w:r>
+        <w:lastRenderedPageBreak/>
         <w:t>References</w:t>
       </w:r>
       <w:bookmarkEnd w:id="18"/>
@@ -10439,6 +11522,7 @@
   <w:style w:type="character" w:default="1" w:styleId="DefaultParagraphFont">
     <w:name w:val="Default Paragraph Font"/>
     <w:uiPriority w:val="1"/>
+    <w:semiHidden/>
     <w:unhideWhenUsed/>
   </w:style>
   <w:style w:type="table" w:default="1" w:styleId="TableNormal">
@@ -10855,9 +11939,12 @@
   </w:compat>
   <w:rsids>
     <w:rsidRoot w:val="00A71B6F"/>
+    <w:rsid w:val="0015788B"/>
     <w:rsid w:val="00163DB7"/>
     <w:rsid w:val="001C6121"/>
+    <w:rsid w:val="00325213"/>
     <w:rsid w:val="006A713C"/>
+    <w:rsid w:val="006D1E0F"/>
     <w:rsid w:val="00716DEE"/>
     <w:rsid w:val="007C76B8"/>
     <w:rsid w:val="0087034E"/>

</xml_diff>